<commit_message>
various fixes, json docs
</commit_message>
<xml_diff>
--- a/DIToolComments.docx
+++ b/DIToolComments.docx
@@ -10,8 +10,14 @@
           <w:ilvl w:val="0"/>
           <w:numId w:val="1"/>
         </w:numPr>
-      </w:pPr>
-      <w:r>
+        <w:rPr>
+          <w:strike/>
+        </w:rPr>
+      </w:pPr>
+      <w:r>
+        <w:rPr>
+          <w:strike/>
+        </w:rPr>
         <w:t>Link to a table</w:t>
       </w:r>
     </w:p>
@@ -26,8 +32,6 @@
       <w:r>
         <w:t>Add vertical line through series</w:t>
       </w:r>
-      <w:bookmarkStart w:id="0" w:name="_GoBack"/>
-      <w:bookmarkEnd w:id="0"/>
     </w:p>
     <w:p>
       <w:pPr>
@@ -60,8 +64,14 @@
           <w:ilvl w:val="0"/>
           <w:numId w:val="1"/>
         </w:numPr>
-      </w:pPr>
-      <w:r>
+        <w:rPr>
+          <w:strike/>
+        </w:rPr>
+      </w:pPr>
+      <w:r>
+        <w:rPr>
+          <w:strike/>
+        </w:rPr>
         <w:t>Legend</w:t>
       </w:r>
     </w:p>
@@ -72,8 +82,14 @@
           <w:ilvl w:val="1"/>
           <w:numId w:val="1"/>
         </w:numPr>
-      </w:pPr>
-      <w:r>
+        <w:rPr>
+          <w:strike/>
+        </w:rPr>
+      </w:pPr>
+      <w:r>
+        <w:rPr>
+          <w:strike/>
+        </w:rPr>
         <w:t>Is there a way to remove the colons in the legends and bar chart labels?</w:t>
       </w:r>
     </w:p>
@@ -411,8 +427,14 @@
           <w:ilvl w:val="1"/>
           <w:numId w:val="1"/>
         </w:numPr>
-      </w:pPr>
-      <w:r>
+        <w:rPr>
+          <w:strike/>
+        </w:rPr>
+      </w:pPr>
+      <w:r>
+        <w:rPr>
+          <w:strike/>
+        </w:rPr>
         <w:t>Is there a way to remove the colons on the bar chart labels?</w:t>
       </w:r>
     </w:p>
@@ -433,6 +455,8 @@
         </w:rPr>
         <w:t>Headers that span multiple columns.</w:t>
       </w:r>
+      <w:bookmarkStart w:id="0" w:name="_GoBack"/>
+      <w:bookmarkEnd w:id="0"/>
     </w:p>
     <w:p>
       <w:pPr>
@@ -477,7 +501,23 @@
           <w:strike/>
           <w:highlight w:val="yellow"/>
         </w:rPr>
-        <w:t>. Maybe this is okay, but thought it worth noting. Two possible alternatives: Users can’t choose the spanning header; or if they choose the spanning header, all subcolumns get plotted</w:t>
+        <w:t xml:space="preserve">. Maybe this is okay, but thought it worth noting. Two possible alternatives: Users can’t choose the spanning header; or if they choose the spanning header, all </w:t>
+      </w:r>
+      <w:proofErr w:type="spellStart"/>
+      <w:r>
+        <w:rPr>
+          <w:strike/>
+          <w:highlight w:val="yellow"/>
+        </w:rPr>
+        <w:t>subcolumns</w:t>
+      </w:r>
+      <w:proofErr w:type="spellEnd"/>
+      <w:r>
+        <w:rPr>
+          <w:strike/>
+          <w:highlight w:val="yellow"/>
+        </w:rPr>
+        <w:t xml:space="preserve"> get plotted</w:t>
       </w:r>
       <w:r>
         <w:rPr>
@@ -587,7 +627,35 @@
         <w:rPr>
           <w:strike/>
         </w:rPr>
-        <w:t>Is there a way to fix the formats in the year column when reading into Excel? I get a ‘1/1/yy t:tt’ format. But maybe that’s an Excel thing?</w:t>
+        <w:t>Is there a way to fix the formats in the year column when reading into Excel? I get a ‘1/1/</w:t>
+      </w:r>
+      <w:proofErr w:type="spellStart"/>
+      <w:r>
+        <w:rPr>
+          <w:strike/>
+        </w:rPr>
+        <w:t>yy</w:t>
+      </w:r>
+      <w:proofErr w:type="spellEnd"/>
+      <w:r>
+        <w:rPr>
+          <w:strike/>
+        </w:rPr>
+        <w:t xml:space="preserve"> </w:t>
+      </w:r>
+      <w:proofErr w:type="spellStart"/>
+      <w:r>
+        <w:rPr>
+          <w:strike/>
+        </w:rPr>
+        <w:t>t:tt</w:t>
+      </w:r>
+      <w:proofErr w:type="spellEnd"/>
+      <w:r>
+        <w:rPr>
+          <w:strike/>
+        </w:rPr>
+        <w:t>’ format. But maybe that’s an Excel thing?</w:t>
       </w:r>
     </w:p>
     <w:p>

</xml_diff>